<commit_message>
Progress on Design Report
</commit_message>
<xml_diff>
--- a/doc/Project Design Report-Iteration 1.docx
+++ b/doc/Project Design Report-Iteration 1.docx
@@ -33,7 +33,7 @@
       <w:r>
         <w:rPr>
           <w:noProof/>
-          <w:lang w:val="en-GB" w:eastAsia="tr-TR"/>
+          <w:lang w:eastAsia="tr-TR"/>
         </w:rPr>
         <w:drawing>
           <wp:anchor distT="0" distB="0" distL="114300" distR="114300" simplePos="0" relativeHeight="251659264" behindDoc="0" locked="0" layoutInCell="1" allowOverlap="1" wp14:anchorId="27787281" wp14:editId="52CD7BEE">
@@ -61,7 +61,7 @@
                     </pic:cNvPicPr>
                   </pic:nvPicPr>
                   <pic:blipFill rotWithShape="1">
-                    <a:blip r:embed="rId7">
+                    <a:blip r:embed="rId8">
                       <a:extLst>
                         <a:ext uri="{28A0092B-C50C-407E-A947-70E740481C1C}">
                           <a14:useLocalDpi xmlns:a14="http://schemas.microsoft.com/office/drawing/2010/main" val="0"/>
@@ -326,7 +326,11 @@
     <w:sdt>
       <w:sdtPr>
         <w:rPr>
-          <w:lang w:val="en-GB"/>
+          <w:rFonts w:asciiTheme="minorHAnsi" w:eastAsiaTheme="minorEastAsia" w:hAnsiTheme="minorHAnsi" w:cstheme="minorBidi"/>
+          <w:color w:val="auto"/>
+          <w:sz w:val="22"/>
+          <w:szCs w:val="22"/>
+          <w:lang w:val="en-GB" w:eastAsia="en-US"/>
         </w:rPr>
         <w:id w:val="1724630177"/>
         <w:docPartObj>
@@ -336,13 +340,8 @@
       </w:sdtPr>
       <w:sdtEndPr>
         <w:rPr>
-          <w:rFonts w:asciiTheme="minorHAnsi" w:eastAsiaTheme="minorEastAsia" w:hAnsiTheme="minorHAnsi" w:cstheme="minorBidi"/>
           <w:b/>
           <w:bCs/>
-          <w:color w:val="auto"/>
-          <w:sz w:val="22"/>
-          <w:szCs w:val="22"/>
-          <w:lang w:eastAsia="en-US"/>
         </w:rPr>
       </w:sdtEndPr>
       <w:sdtContent>
@@ -1728,6 +1727,7 @@
     <w:p>
       <w:pPr>
         <w:pStyle w:val="Balk1"/>
+        <w:jc w:val="both"/>
         <w:rPr>
           <w:lang w:val="en-GB"/>
         </w:rPr>
@@ -1750,6 +1750,7 @@
     </w:p>
     <w:p>
       <w:pPr>
+        <w:jc w:val="both"/>
         <w:rPr>
           <w:lang w:val="en-GB"/>
         </w:rPr>
@@ -1786,6 +1787,7 @@
           <w:id w:val="-266534722"/>
           <w:citation/>
         </w:sdtPr>
+        <w:sdtEndPr/>
         <w:sdtContent>
           <w:r>
             <w:rPr>
@@ -1833,156 +1835,1195 @@
         </w:rPr>
         <w:t xml:space="preserve">. </w:t>
       </w:r>
-      <w:bookmarkStart w:id="4" w:name="_GoBack"/>
+      <w:r>
+        <w:rPr>
+          <w:lang w:val="en-GB"/>
+        </w:rPr>
+        <w:t>The original game is a 2 to 6 player game that rewards strategizing and a silver tongue.</w:t>
+      </w:r>
+    </w:p>
+    <w:p>
+      <w:pPr>
+        <w:jc w:val="both"/>
+        <w:rPr>
+          <w:lang w:val="en-GB"/>
+        </w:rPr>
+      </w:pPr>
+      <w:r>
+        <w:rPr>
+          <w:lang w:val="en-GB"/>
+        </w:rPr>
+        <w:t>The game consists of a game board, 6 sided dice</w:t>
+      </w:r>
+      <w:r>
+        <w:rPr>
+          <w:lang w:val="en-GB"/>
+        </w:rPr>
+        <w:t>, cards</w:t>
+      </w:r>
+      <w:r>
+        <w:rPr>
+          <w:lang w:val="en-GB"/>
+        </w:rPr>
+        <w:t xml:space="preserve"> and</w:t>
+      </w:r>
+      <w:r>
+        <w:rPr>
+          <w:lang w:val="en-GB"/>
+        </w:rPr>
+        <w:t xml:space="preserve"> pawns</w:t>
+      </w:r>
+      <w:r>
+        <w:rPr>
+          <w:lang w:val="en-GB"/>
+        </w:rPr>
+        <w:t>.</w:t>
+      </w:r>
+      <w:r>
+        <w:rPr>
+          <w:lang w:val="en-GB"/>
+        </w:rPr>
+        <w:t xml:space="preserve"> </w:t>
+      </w:r>
+      <w:r>
+        <w:rPr>
+          <w:lang w:val="en-GB"/>
+        </w:rPr>
+        <w:t>The game board is usually a map of the world with named provinces. The provinces are grouped inside continents of different colours.</w:t>
+      </w:r>
+      <w:r>
+        <w:rPr>
+          <w:lang w:val="en-GB"/>
+        </w:rPr>
+        <w:t xml:space="preserve"> </w:t>
+      </w:r>
+      <w:r>
+        <w:rPr>
+          <w:lang w:val="en-GB"/>
+        </w:rPr>
+        <w:t>There are two types of dice: Red and white. Also, t</w:t>
+      </w:r>
+      <w:r>
+        <w:rPr>
+          <w:lang w:val="en-GB"/>
+        </w:rPr>
+        <w:t>here are 2 different card types</w:t>
+      </w:r>
+      <w:r>
+        <w:rPr>
+          <w:lang w:val="en-GB"/>
+        </w:rPr>
+        <w:t xml:space="preserve">: Province Cards and Secret Mission Cards. </w:t>
+      </w:r>
+      <w:r>
+        <w:rPr>
+          <w:lang w:val="en-GB"/>
+        </w:rPr>
+        <w:t>Finally, there are 6 different colours of pawns meant to be used by up to 6 players. These pawns can be found in three different shapes, usually dubbed infantry, cavalry and artillery, symbolising 1, 5 and 10 armies respectively.</w:t>
+      </w:r>
+    </w:p>
+    <w:p>
+      <w:pPr>
+        <w:jc w:val="both"/>
+        <w:rPr>
+          <w:lang w:val="en-GB"/>
+        </w:rPr>
+      </w:pPr>
+      <w:r>
+        <w:rPr>
+          <w:lang w:val="en-GB"/>
+        </w:rPr>
+        <w:t>The objective of the game</w:t>
+      </w:r>
+      <w:r>
+        <w:rPr>
+          <w:lang w:val="en-GB"/>
+        </w:rPr>
+        <w:t xml:space="preserve"> for a player</w:t>
+      </w:r>
+      <w:r>
+        <w:rPr>
+          <w:lang w:val="en-GB"/>
+        </w:rPr>
+        <w:t xml:space="preserve"> is either</w:t>
+      </w:r>
+      <w:r>
+        <w:rPr>
+          <w:lang w:val="en-GB"/>
+        </w:rPr>
+        <w:t xml:space="preserve"> to </w:t>
+      </w:r>
+      <w:r>
+        <w:rPr>
+          <w:lang w:val="en-GB"/>
+        </w:rPr>
+        <w:t>conquer the entire world</w:t>
+      </w:r>
+      <w:r>
+        <w:rPr>
+          <w:lang w:val="en-GB"/>
+        </w:rPr>
+        <w:t xml:space="preserve"> </w:t>
+      </w:r>
+      <w:r>
+        <w:rPr>
+          <w:lang w:val="en-GB"/>
+        </w:rPr>
+        <w:t>or</w:t>
+      </w:r>
+      <w:r>
+        <w:rPr>
+          <w:lang w:val="en-GB"/>
+        </w:rPr>
+        <w:t xml:space="preserve"> </w:t>
+      </w:r>
+      <w:r>
+        <w:rPr>
+          <w:lang w:val="en-GB"/>
+        </w:rPr>
+        <w:t>if the players decide to play with secret missions, finish the objective on their secret mission card before the others do.</w:t>
+      </w:r>
+      <w:r>
+        <w:rPr>
+          <w:lang w:val="en-GB"/>
+        </w:rPr>
+        <w:t xml:space="preserve"> For this, each player takes a turn one after another and act to conquer new lands.</w:t>
+      </w:r>
+      <w:r>
+        <w:rPr>
+          <w:lang w:val="en-GB"/>
+        </w:rPr>
+        <w:t xml:space="preserve"> Each player turn has three phases:</w:t>
+      </w:r>
+    </w:p>
+    <w:p>
+      <w:pPr>
+        <w:pStyle w:val="ListeParagraf"/>
+        <w:numPr>
+          <w:ilvl w:val="0"/>
+          <w:numId w:val="2"/>
+        </w:numPr>
+        <w:jc w:val="both"/>
+        <w:rPr>
+          <w:lang w:val="en-GB"/>
+        </w:rPr>
+      </w:pPr>
+      <w:r>
+        <w:rPr>
+          <w:lang w:val="en-GB"/>
+        </w:rPr>
+        <w:t>As their turn begins, the player gets a number of new armies equal to their total number of provinces divided by 3 rounded down, plus the value of their continent if they completely have conquered one plus the next number on the army table to the bottom of the game board if they have turned in 3 province cards of the same marking, or 3 province cards each of a different marking. Also if any of the cards the player has turned in that turn has a province they already have on pictured on it, they receive an extra 2 armies specifically for that province. The rest of the armies can be deployed however the player wants.</w:t>
+      </w:r>
+    </w:p>
+    <w:p>
+      <w:pPr>
+        <w:pStyle w:val="ListeParagraf"/>
+        <w:numPr>
+          <w:ilvl w:val="0"/>
+          <w:numId w:val="2"/>
+        </w:numPr>
+        <w:jc w:val="both"/>
+        <w:rPr>
+          <w:lang w:val="en-GB"/>
+        </w:rPr>
+      </w:pPr>
+      <w:r>
+        <w:rPr>
+          <w:lang w:val="en-GB"/>
+        </w:rPr>
+        <w:t>Then, if wished so, the player can attack a province neighbour that neighbours one of their own provinces</w:t>
+      </w:r>
+      <w:r>
+        <w:rPr>
+          <w:lang w:val="en-GB"/>
+        </w:rPr>
+        <w:t xml:space="preserve"> where the attacking province must have at least 2 armies in it. The player can attack as many times as they want on the same or on different provinces.</w:t>
+      </w:r>
+      <w:r>
+        <w:rPr>
+          <w:lang w:val="en-GB"/>
+        </w:rPr>
+        <w:t xml:space="preserve"> </w:t>
+      </w:r>
+      <w:r>
+        <w:rPr>
+          <w:lang w:val="en-GB"/>
+        </w:rPr>
+        <w:t xml:space="preserve">On any singular attack, the attacking side can choose to roll up to 3 red dice (where maxDiceNumber = </w:t>
+      </w:r>
+      <w:r>
+        <w:rPr>
+          <w:lang w:val="en-GB"/>
+        </w:rPr>
+        <w:t>armies</w:t>
+      </w:r>
+      <w:r>
+        <w:rPr>
+          <w:lang w:val="en-GB"/>
+        </w:rPr>
+        <w:t>OnAttackingProvinceNumber - 1)</w:t>
+      </w:r>
+      <w:r>
+        <w:rPr>
+          <w:lang w:val="en-GB"/>
+        </w:rPr>
+        <w:t xml:space="preserve"> and in response the defending side can choose to roll up to 2 white dice (where maxDiceNumber = armiesOnDefendingProvinceNumber). All dice are rolled, and the maximum white dice number of attacker’s dice rolls are compared against the results of the white dice. The red dice have to score higher than white dice, or for every die that doesn’t, an army on the attacking side perishes. The opposite of this happens for every taken red dice value, an army on the defending side perishes.</w:t>
+      </w:r>
+    </w:p>
+    <w:p>
+      <w:pPr>
+        <w:pStyle w:val="ListeParagraf"/>
+        <w:numPr>
+          <w:ilvl w:val="0"/>
+          <w:numId w:val="2"/>
+        </w:numPr>
+        <w:jc w:val="both"/>
+        <w:rPr>
+          <w:lang w:val="en-GB"/>
+        </w:rPr>
+      </w:pPr>
+      <w:r>
+        <w:rPr>
+          <w:lang w:val="en-GB"/>
+        </w:rPr>
+        <w:t>Fi</w:t>
+      </w:r>
+      <w:r>
+        <w:rPr>
+          <w:lang w:val="en-GB"/>
+        </w:rPr>
+        <w:t>nally, to fortify their position, the player can move as many armies as they want from one and only one province to one and only one other neighbouring province.</w:t>
+      </w:r>
+    </w:p>
+    <w:p>
+      <w:pPr>
+        <w:jc w:val="both"/>
+        <w:rPr>
+          <w:lang w:val="en-GB"/>
+        </w:rPr>
+      </w:pPr>
+      <w:r>
+        <w:rPr>
+          <w:lang w:val="en-GB"/>
+        </w:rPr>
+        <w:t>Up to three red dice can be used to attack a province and up to two white dice can be used to defend said province.</w:t>
+      </w:r>
+    </w:p>
+    <w:p>
+      <w:pPr>
+        <w:pStyle w:val="Balk2"/>
+        <w:numPr>
+          <w:ilvl w:val="1"/>
+          <w:numId w:val="3"/>
+        </w:numPr>
+        <w:jc w:val="both"/>
+        <w:rPr>
+          <w:lang w:val="en-GB"/>
+        </w:rPr>
+      </w:pPr>
+      <w:bookmarkStart w:id="4" w:name="_Toc3395916"/>
+      <w:r>
+        <w:rPr>
+          <w:lang w:val="en-GB"/>
+        </w:rPr>
+        <w:t>Purpose of the system</w:t>
+      </w:r>
       <w:bookmarkEnd w:id="4"/>
     </w:p>
     <w:p>
       <w:pPr>
+        <w:rPr>
+          <w:lang w:val="en-GB"/>
+        </w:rPr>
+      </w:pPr>
+      <w:r>
+        <w:rPr>
+          <w:lang w:val="en-GB"/>
+        </w:rPr>
+        <w:t>Risk is a strategy game that incentivizes the players into thinking ahead. As however, the original Risk only consists of a single map</w:t>
+      </w:r>
+      <w:r>
+        <w:rPr>
+          <w:lang w:val="en-GB"/>
+        </w:rPr>
+        <w:t xml:space="preserve"> with a relatively small province connection graph, strategies can start getting stale very quick, with some moves getting more and more familiar from previous playthrough</w:t>
+      </w:r>
+      <w:r>
+        <w:rPr>
+          <w:lang w:val="en-GB"/>
+        </w:rPr>
+        <w:t>s. This digital adaptation of R</w:t>
+      </w:r>
+      <w:r>
+        <w:rPr>
+          <w:lang w:val="en-GB"/>
+        </w:rPr>
+        <w:t>isk therefore aims to include mor</w:t>
+      </w:r>
+      <w:r>
+        <w:rPr>
+          <w:lang w:val="en-GB"/>
+        </w:rPr>
+        <w:t>e maps and the opportunity to play against AI or other players to keep the experience novel for longer, and allow for a more engaging gameplay that gives space to players to strategize more freely.</w:t>
+      </w:r>
+    </w:p>
+    <w:p>
+      <w:pPr>
+        <w:rPr>
+          <w:lang w:val="en-GB"/>
+        </w:rPr>
+      </w:pPr>
+    </w:p>
+    <w:p>
+      <w:pPr>
         <w:pStyle w:val="Balk2"/>
-        <w:rPr>
-          <w:lang w:val="en-GB"/>
-        </w:rPr>
-      </w:pPr>
-      <w:bookmarkStart w:id="5" w:name="_Toc3395916"/>
-      <w:r>
-        <w:rPr>
-          <w:lang w:val="en-GB"/>
-        </w:rPr>
-        <w:t>1.1 Purpose of the system</w:t>
+        <w:jc w:val="both"/>
+        <w:rPr>
+          <w:lang w:val="en-GB"/>
+        </w:rPr>
+      </w:pPr>
+      <w:r>
+        <w:rPr>
+          <w:lang w:val="en-GB"/>
+        </w:rPr>
+        <w:lastRenderedPageBreak/>
+        <w:t xml:space="preserve">1.2 </w:t>
+      </w:r>
+      <w:bookmarkStart w:id="5" w:name="_Toc3395917"/>
+      <w:r>
+        <w:rPr>
+          <w:lang w:val="en-GB"/>
+        </w:rPr>
+        <w:t>Design goals</w:t>
       </w:r>
       <w:bookmarkEnd w:id="5"/>
     </w:p>
     <w:p>
       <w:pPr>
+        <w:rPr>
+          <w:lang w:val="en-GB"/>
+        </w:rPr>
+      </w:pPr>
+      <w:r>
+        <w:rPr>
+          <w:lang w:val="en-GB"/>
+        </w:rPr>
+        <w:t>Planning the design of the game works on a must have-should have-could have-won’t have basis. Design goals are distributed between these categories according to their priority and how essential they would be at improving the player experience and make this game more than its traditional predecessor. The MoSCoW analysis below shows the details of these goals:</w:t>
+      </w:r>
+    </w:p>
+    <w:p>
+      <w:pPr>
+        <w:rPr>
+          <w:lang w:val="en-GB"/>
+        </w:rPr>
+      </w:pPr>
+      <w:r>
+        <w:rPr>
+          <w:lang w:val="en-GB"/>
+        </w:rPr>
+        <w:t>The Game must have:</w:t>
+      </w:r>
+    </w:p>
+    <w:p>
+      <w:pPr>
+        <w:pStyle w:val="ListeParagraf"/>
+        <w:numPr>
+          <w:ilvl w:val="0"/>
+          <w:numId w:val="4"/>
+        </w:numPr>
+        <w:rPr>
+          <w:lang w:val="en-GB"/>
+        </w:rPr>
+      </w:pPr>
+      <w:r>
+        <w:rPr>
+          <w:lang w:val="en-GB"/>
+        </w:rPr>
+        <w:t>A Map</w:t>
+      </w:r>
+    </w:p>
+    <w:p>
+      <w:pPr>
+        <w:pStyle w:val="ListeParagraf"/>
+        <w:numPr>
+          <w:ilvl w:val="1"/>
+          <w:numId w:val="4"/>
+        </w:numPr>
+        <w:rPr>
+          <w:lang w:val="en-GB"/>
+        </w:rPr>
+      </w:pPr>
+      <w:r>
+        <w:rPr>
+          <w:lang w:val="en-GB"/>
+        </w:rPr>
+        <w:t>Whose provinces can be selected accurately</w:t>
+      </w:r>
+      <w:r>
+        <w:rPr>
+          <w:lang w:val="en-GB"/>
+        </w:rPr>
+        <w:t xml:space="preserve"> and viewed</w:t>
+      </w:r>
+    </w:p>
+    <w:p>
+      <w:pPr>
+        <w:pStyle w:val="ListeParagraf"/>
+        <w:numPr>
+          <w:ilvl w:val="1"/>
+          <w:numId w:val="4"/>
+        </w:numPr>
+        <w:rPr>
+          <w:lang w:val="en-GB"/>
+        </w:rPr>
+      </w:pPr>
+      <w:r>
+        <w:rPr>
+          <w:lang w:val="en-GB"/>
+        </w:rPr>
+        <w:t>On whose provinces armies can be deployed, viewed and sent to other provinces in transportation or attack</w:t>
+      </w:r>
+    </w:p>
+    <w:p>
+      <w:pPr>
+        <w:pStyle w:val="ListeParagraf"/>
+        <w:numPr>
+          <w:ilvl w:val="0"/>
+          <w:numId w:val="4"/>
+        </w:numPr>
+        <w:rPr>
+          <w:lang w:val="en-GB"/>
+        </w:rPr>
+      </w:pPr>
+      <w:r>
+        <w:rPr>
+          <w:lang w:val="en-GB"/>
+        </w:rPr>
+        <w:t xml:space="preserve">Logic </w:t>
+      </w:r>
+      <w:r>
+        <w:rPr>
+          <w:lang w:val="en-GB"/>
+        </w:rPr>
+        <w:t>and</w:t>
+      </w:r>
+      <w:r>
+        <w:rPr>
+          <w:lang w:val="en-GB"/>
+        </w:rPr>
+        <w:t xml:space="preserve"> visualization</w:t>
+      </w:r>
+      <w:r>
+        <w:rPr>
+          <w:lang w:val="en-GB"/>
+        </w:rPr>
+        <w:t xml:space="preserve"> to show the number of armies received at the start of a turn</w:t>
+      </w:r>
+    </w:p>
+    <w:p>
+      <w:pPr>
+        <w:pStyle w:val="ListeParagraf"/>
+        <w:numPr>
+          <w:ilvl w:val="0"/>
+          <w:numId w:val="4"/>
+        </w:numPr>
+        <w:rPr>
+          <w:lang w:val="en-GB"/>
+        </w:rPr>
+      </w:pPr>
+      <w:r>
+        <w:rPr>
+          <w:lang w:val="en-GB"/>
+        </w:rPr>
+        <w:t xml:space="preserve">Dice </w:t>
+      </w:r>
+      <w:r>
+        <w:rPr>
+          <w:lang w:val="en-GB"/>
+        </w:rPr>
+        <w:t>and card shuffling logic</w:t>
+      </w:r>
+    </w:p>
+    <w:p>
+      <w:pPr>
+        <w:pStyle w:val="ListeParagraf"/>
+        <w:numPr>
+          <w:ilvl w:val="0"/>
+          <w:numId w:val="4"/>
+        </w:numPr>
+        <w:rPr>
+          <w:lang w:val="en-GB"/>
+        </w:rPr>
+      </w:pPr>
+      <w:r>
+        <w:rPr>
+          <w:lang w:val="en-GB"/>
+        </w:rPr>
+        <w:t>Province and s</w:t>
+      </w:r>
+      <w:r>
+        <w:rPr>
+          <w:lang w:val="en-GB"/>
+        </w:rPr>
+        <w:t>ecret objective cards</w:t>
+      </w:r>
+    </w:p>
+    <w:p>
+      <w:pPr>
+        <w:pStyle w:val="ListeParagraf"/>
+        <w:numPr>
+          <w:ilvl w:val="0"/>
+          <w:numId w:val="4"/>
+        </w:numPr>
+        <w:rPr>
+          <w:lang w:val="en-GB"/>
+        </w:rPr>
+      </w:pPr>
+      <w:r>
+        <w:rPr>
+          <w:lang w:val="en-GB"/>
+        </w:rPr>
+        <w:t>Offline playing capability with friends</w:t>
+      </w:r>
+    </w:p>
+    <w:p>
+      <w:pPr>
+        <w:pStyle w:val="ListeParagraf"/>
+        <w:numPr>
+          <w:ilvl w:val="0"/>
+          <w:numId w:val="4"/>
+        </w:numPr>
+        <w:rPr>
+          <w:lang w:val="en-GB"/>
+        </w:rPr>
+      </w:pPr>
+      <w:r>
+        <w:rPr>
+          <w:lang w:val="en-GB"/>
+        </w:rPr>
+        <w:t>Online playing capability over direct IP</w:t>
+      </w:r>
+    </w:p>
+    <w:p>
+      <w:pPr>
+        <w:pStyle w:val="ListeParagraf"/>
+        <w:numPr>
+          <w:ilvl w:val="0"/>
+          <w:numId w:val="4"/>
+        </w:numPr>
+        <w:rPr>
+          <w:lang w:val="en-GB"/>
+        </w:rPr>
+      </w:pPr>
+      <w:r>
+        <w:rPr>
+          <w:lang w:val="en-GB"/>
+        </w:rPr>
+        <w:t>Offline playing capability over AI</w:t>
+      </w:r>
+    </w:p>
+    <w:p>
+      <w:pPr>
+        <w:pStyle w:val="ListeParagraf"/>
+        <w:numPr>
+          <w:ilvl w:val="0"/>
+          <w:numId w:val="4"/>
+        </w:numPr>
+        <w:rPr>
+          <w:lang w:val="en-GB"/>
+        </w:rPr>
+      </w:pPr>
+      <w:r>
+        <w:rPr>
+          <w:lang w:val="en-GB"/>
+        </w:rPr>
+        <w:t xml:space="preserve">Limited multiple language </w:t>
+      </w:r>
+      <w:r>
+        <w:rPr>
+          <w:lang w:val="en-GB"/>
+        </w:rPr>
+        <w:t>support</w:t>
+      </w:r>
+    </w:p>
+    <w:p>
+      <w:pPr>
+        <w:pStyle w:val="ListeParagraf"/>
+        <w:numPr>
+          <w:ilvl w:val="0"/>
+          <w:numId w:val="4"/>
+        </w:numPr>
+        <w:rPr>
+          <w:lang w:val="en-GB"/>
+        </w:rPr>
+      </w:pPr>
+      <w:r>
+        <w:rPr>
+          <w:lang w:val="en-GB"/>
+        </w:rPr>
+        <w:t>Limited colour blindness support</w:t>
+      </w:r>
+    </w:p>
+    <w:p>
+      <w:pPr>
+        <w:rPr>
+          <w:lang w:val="en-GB"/>
+        </w:rPr>
+      </w:pPr>
+      <w:r>
+        <w:rPr>
+          <w:lang w:val="en-GB"/>
+        </w:rPr>
+        <w:t>Should have:</w:t>
+      </w:r>
+    </w:p>
+    <w:p>
+      <w:pPr>
+        <w:pStyle w:val="ListeParagraf"/>
+        <w:numPr>
+          <w:ilvl w:val="0"/>
+          <w:numId w:val="5"/>
+        </w:numPr>
+        <w:rPr>
+          <w:lang w:val="en-GB"/>
+        </w:rPr>
+      </w:pPr>
+      <w:r>
+        <w:rPr>
+          <w:lang w:val="en-GB"/>
+        </w:rPr>
+        <w:t>Mod Support</w:t>
+      </w:r>
+    </w:p>
+    <w:p>
+      <w:pPr>
+        <w:pStyle w:val="ListeParagraf"/>
+        <w:numPr>
+          <w:ilvl w:val="1"/>
+          <w:numId w:val="5"/>
+        </w:numPr>
+        <w:rPr>
+          <w:lang w:val="en-GB"/>
+        </w:rPr>
+      </w:pPr>
+      <w:r>
+        <w:rPr>
+          <w:lang w:val="en-GB"/>
+        </w:rPr>
+        <w:t>Filter based colour blindness support</w:t>
+      </w:r>
+    </w:p>
+    <w:p>
+      <w:pPr>
+        <w:pStyle w:val="ListeParagraf"/>
+        <w:numPr>
+          <w:ilvl w:val="1"/>
+          <w:numId w:val="5"/>
+        </w:numPr>
+        <w:rPr>
+          <w:lang w:val="en-GB"/>
+        </w:rPr>
+      </w:pPr>
+      <w:r>
+        <w:rPr>
+          <w:lang w:val="en-GB"/>
+        </w:rPr>
+        <w:t>Multiple resolution support</w:t>
+      </w:r>
+    </w:p>
+    <w:p>
+      <w:pPr>
+        <w:pStyle w:val="ListeParagraf"/>
+        <w:numPr>
+          <w:ilvl w:val="1"/>
+          <w:numId w:val="5"/>
+        </w:numPr>
+        <w:rPr>
+          <w:lang w:val="en-GB"/>
+        </w:rPr>
+      </w:pPr>
+      <w:r>
+        <w:rPr>
+          <w:lang w:val="en-GB"/>
+        </w:rPr>
+        <w:t>Custom map addition support</w:t>
+      </w:r>
+    </w:p>
+    <w:p>
+      <w:pPr>
+        <w:pStyle w:val="ListeParagraf"/>
+        <w:numPr>
+          <w:ilvl w:val="0"/>
+          <w:numId w:val="5"/>
+        </w:numPr>
+        <w:rPr>
+          <w:lang w:val="en-GB"/>
+        </w:rPr>
+      </w:pPr>
+      <w:r>
+        <w:rPr>
+          <w:lang w:val="en-GB"/>
+        </w:rPr>
+        <w:t>More languages</w:t>
+      </w:r>
+    </w:p>
+    <w:p>
+      <w:pPr>
+        <w:pStyle w:val="ListeParagraf"/>
+        <w:numPr>
+          <w:ilvl w:val="0"/>
+          <w:numId w:val="5"/>
+        </w:numPr>
+        <w:rPr>
+          <w:lang w:val="en-GB"/>
+        </w:rPr>
+      </w:pPr>
+      <w:r>
+        <w:rPr>
+          <w:lang w:val="en-GB"/>
+        </w:rPr>
+        <w:t>Better dice and card visualization</w:t>
+      </w:r>
+    </w:p>
+    <w:p>
+      <w:pPr>
+        <w:rPr>
+          <w:lang w:val="en-GB"/>
+        </w:rPr>
+      </w:pPr>
+      <w:r>
+        <w:rPr>
+          <w:lang w:val="en-GB"/>
+        </w:rPr>
+        <w:t>Could have:</w:t>
+      </w:r>
+    </w:p>
+    <w:p>
+      <w:pPr>
+        <w:pStyle w:val="ListeParagraf"/>
+        <w:numPr>
+          <w:ilvl w:val="0"/>
+          <w:numId w:val="6"/>
+        </w:numPr>
+        <w:rPr>
+          <w:lang w:val="en-GB"/>
+        </w:rPr>
+      </w:pPr>
+      <w:r>
+        <w:rPr>
+          <w:lang w:val="en-GB"/>
+        </w:rPr>
+        <w:t>Music and sounds</w:t>
+      </w:r>
+    </w:p>
+    <w:p>
+      <w:pPr>
+        <w:pStyle w:val="ListeParagraf"/>
+        <w:numPr>
+          <w:ilvl w:val="0"/>
+          <w:numId w:val="6"/>
+        </w:numPr>
+        <w:rPr>
+          <w:lang w:val="en-GB"/>
+        </w:rPr>
+      </w:pPr>
+      <w:r>
+        <w:rPr>
+          <w:lang w:val="en-GB"/>
+        </w:rPr>
+        <w:t>Map zoom</w:t>
+      </w:r>
+    </w:p>
+    <w:p>
+      <w:pPr>
+        <w:pStyle w:val="ListeParagraf"/>
+        <w:numPr>
+          <w:ilvl w:val="0"/>
+          <w:numId w:val="6"/>
+        </w:numPr>
+        <w:rPr>
+          <w:lang w:val="en-GB"/>
+        </w:rPr>
+      </w:pPr>
+      <w:r>
+        <w:rPr>
+          <w:lang w:val="en-GB"/>
+        </w:rPr>
+        <w:t>Better province name visualization</w:t>
+      </w:r>
+    </w:p>
+    <w:p>
+      <w:pPr>
+        <w:pStyle w:val="ListeParagraf"/>
+        <w:numPr>
+          <w:ilvl w:val="0"/>
+          <w:numId w:val="6"/>
+        </w:numPr>
+        <w:rPr>
+          <w:lang w:val="en-GB"/>
+        </w:rPr>
+      </w:pPr>
+      <w:r>
+        <w:rPr>
+          <w:lang w:val="en-GB"/>
+        </w:rPr>
+        <w:t>Server based online multiplayer capability</w:t>
+      </w:r>
+    </w:p>
+    <w:p>
+      <w:pPr>
+        <w:pStyle w:val="ListeParagraf"/>
+        <w:numPr>
+          <w:ilvl w:val="0"/>
+          <w:numId w:val="6"/>
+        </w:numPr>
+        <w:rPr>
+          <w:lang w:val="en-GB"/>
+        </w:rPr>
+      </w:pPr>
+      <w:r>
+        <w:rPr>
+          <w:lang w:val="en-GB"/>
+        </w:rPr>
+        <w:t>AI, with flavour</w:t>
+      </w:r>
+    </w:p>
+    <w:p>
+      <w:pPr>
+        <w:pStyle w:val="ListeParagraf"/>
+        <w:numPr>
+          <w:ilvl w:val="0"/>
+          <w:numId w:val="6"/>
+        </w:numPr>
+        <w:rPr>
+          <w:lang w:val="en-GB"/>
+        </w:rPr>
+      </w:pPr>
+      <w:r>
+        <w:rPr>
+          <w:lang w:val="en-GB"/>
+        </w:rPr>
+        <w:t>Game saving in offline games</w:t>
+      </w:r>
+      <w:bookmarkStart w:id="6" w:name="_GoBack"/>
+      <w:bookmarkEnd w:id="6"/>
+    </w:p>
+    <w:p>
+      <w:pPr>
+        <w:rPr>
+          <w:lang w:val="en-GB"/>
+        </w:rPr>
+      </w:pPr>
+      <w:r>
+        <w:rPr>
+          <w:lang w:val="en-GB"/>
+        </w:rPr>
+        <w:t>Won’t have:</w:t>
+      </w:r>
+    </w:p>
+    <w:p>
+      <w:pPr>
+        <w:pStyle w:val="ListeParagraf"/>
+        <w:numPr>
+          <w:ilvl w:val="0"/>
+          <w:numId w:val="6"/>
+        </w:numPr>
+        <w:rPr>
+          <w:lang w:val="en-GB"/>
+        </w:rPr>
+      </w:pPr>
+      <w:r>
+        <w:rPr>
+          <w:lang w:val="en-GB"/>
+        </w:rPr>
+        <w:t>Micro-transactions, loot boxes</w:t>
+      </w:r>
+    </w:p>
+    <w:p>
+      <w:pPr>
+        <w:pStyle w:val="ListeParagraf"/>
+        <w:numPr>
+          <w:ilvl w:val="0"/>
+          <w:numId w:val="6"/>
+        </w:numPr>
+        <w:rPr>
+          <w:lang w:val="en-GB"/>
+        </w:rPr>
+      </w:pPr>
+      <w:r>
+        <w:rPr>
+          <w:lang w:val="en-GB"/>
+        </w:rPr>
+        <w:t>Accounts</w:t>
+      </w:r>
+    </w:p>
+    <w:p>
+      <w:pPr>
+        <w:pStyle w:val="ListeParagraf"/>
+        <w:numPr>
+          <w:ilvl w:val="0"/>
+          <w:numId w:val="6"/>
+        </w:numPr>
+        <w:rPr>
+          <w:lang w:val="en-GB"/>
+        </w:rPr>
+      </w:pPr>
+      <w:r>
+        <w:rPr>
+          <w:lang w:val="en-GB"/>
+        </w:rPr>
+        <w:t>Game saving in online games</w:t>
+      </w:r>
+    </w:p>
+    <w:p>
+      <w:pPr>
+        <w:pStyle w:val="Balk1"/>
+        <w:jc w:val="both"/>
+        <w:rPr>
+          <w:lang w:val="en-GB"/>
+        </w:rPr>
+      </w:pPr>
+      <w:bookmarkStart w:id="7" w:name="_Toc3395918"/>
+      <w:r>
+        <w:rPr>
+          <w:lang w:val="en-GB"/>
+        </w:rPr>
+        <w:lastRenderedPageBreak/>
+        <w:t xml:space="preserve">2 </w:t>
+      </w:r>
+      <w:r>
+        <w:rPr>
+          <w:lang w:val="en-GB"/>
+        </w:rPr>
+        <w:t>High-level software architecture</w:t>
+      </w:r>
+      <w:bookmarkEnd w:id="7"/>
+    </w:p>
+    <w:p>
+      <w:pPr>
         <w:pStyle w:val="Balk2"/>
-        <w:rPr>
-          <w:lang w:val="en-GB"/>
-        </w:rPr>
-      </w:pPr>
-      <w:bookmarkStart w:id="6" w:name="_Toc3395917"/>
-      <w:r>
-        <w:rPr>
-          <w:lang w:val="en-GB"/>
-        </w:rPr>
-        <w:t>1.2 Design goals</w:t>
-      </w:r>
-      <w:bookmarkEnd w:id="6"/>
+        <w:jc w:val="both"/>
+        <w:rPr>
+          <w:lang w:val="en-GB"/>
+        </w:rPr>
+      </w:pPr>
+      <w:bookmarkStart w:id="8" w:name="_Toc3395919"/>
+      <w:r>
+        <w:rPr>
+          <w:lang w:val="en-GB"/>
+        </w:rPr>
+        <w:t>2.1 Subsystem decomposition</w:t>
+      </w:r>
+      <w:bookmarkEnd w:id="8"/>
+    </w:p>
+    <w:p>
+      <w:pPr>
+        <w:pStyle w:val="Balk2"/>
+        <w:jc w:val="both"/>
+        <w:rPr>
+          <w:lang w:val="en-GB"/>
+        </w:rPr>
+      </w:pPr>
+      <w:bookmarkStart w:id="9" w:name="_Toc3395920"/>
+      <w:r>
+        <w:rPr>
+          <w:lang w:val="en-GB"/>
+        </w:rPr>
+        <w:t>2.2 Hardware/software mapping</w:t>
+      </w:r>
+      <w:bookmarkEnd w:id="9"/>
+    </w:p>
+    <w:p>
+      <w:pPr>
+        <w:pStyle w:val="Balk2"/>
+        <w:jc w:val="both"/>
+        <w:rPr>
+          <w:lang w:val="en-GB"/>
+        </w:rPr>
+      </w:pPr>
+      <w:bookmarkStart w:id="10" w:name="_Toc3395921"/>
+      <w:r>
+        <w:rPr>
+          <w:lang w:val="en-GB"/>
+        </w:rPr>
+        <w:t>2.3 Persistent data management</w:t>
+      </w:r>
+      <w:bookmarkEnd w:id="10"/>
+    </w:p>
+    <w:p>
+      <w:pPr>
+        <w:pStyle w:val="Balk2"/>
+        <w:jc w:val="both"/>
+        <w:rPr>
+          <w:lang w:val="en-GB"/>
+        </w:rPr>
+      </w:pPr>
+      <w:bookmarkStart w:id="11" w:name="_Toc3395922"/>
+      <w:r>
+        <w:rPr>
+          <w:lang w:val="en-GB"/>
+        </w:rPr>
+        <w:t>2.4 Access control and security</w:t>
+      </w:r>
+      <w:bookmarkEnd w:id="11"/>
+    </w:p>
+    <w:p>
+      <w:pPr>
+        <w:pStyle w:val="Balk2"/>
+        <w:jc w:val="both"/>
+        <w:rPr>
+          <w:lang w:val="en-GB"/>
+        </w:rPr>
+      </w:pPr>
+      <w:bookmarkStart w:id="12" w:name="_Toc3395923"/>
+      <w:r>
+        <w:rPr>
+          <w:lang w:val="en-GB"/>
+        </w:rPr>
+        <w:t>2.5 Boundary conditions</w:t>
+      </w:r>
+      <w:bookmarkEnd w:id="12"/>
     </w:p>
     <w:p>
       <w:pPr>
         <w:pStyle w:val="Balk1"/>
-        <w:rPr>
-          <w:lang w:val="en-GB"/>
-        </w:rPr>
-      </w:pPr>
-      <w:bookmarkStart w:id="7" w:name="_Toc3395918"/>
-      <w:r>
-        <w:rPr>
-          <w:lang w:val="en-GB"/>
-        </w:rPr>
-        <w:t xml:space="preserve">2 </w:t>
-      </w:r>
-      <w:r>
-        <w:rPr>
-          <w:lang w:val="en-GB"/>
-        </w:rPr>
-        <w:t>High-level software architecture</w:t>
-      </w:r>
-      <w:bookmarkEnd w:id="7"/>
+        <w:jc w:val="both"/>
+        <w:rPr>
+          <w:lang w:val="en-GB"/>
+        </w:rPr>
+      </w:pPr>
+      <w:bookmarkStart w:id="13" w:name="_Toc3395924"/>
+      <w:r>
+        <w:rPr>
+          <w:lang w:val="en-GB"/>
+        </w:rPr>
+        <w:t>3</w:t>
+      </w:r>
+      <w:r>
+        <w:rPr>
+          <w:lang w:val="en-GB"/>
+        </w:rPr>
+        <w:t xml:space="preserve"> </w:t>
+      </w:r>
+      <w:r>
+        <w:rPr>
+          <w:lang w:val="en-GB"/>
+        </w:rPr>
+        <w:t>Subsystem services</w:t>
+      </w:r>
+      <w:bookmarkEnd w:id="13"/>
+    </w:p>
+    <w:p>
+      <w:pPr>
+        <w:pStyle w:val="Balk1"/>
+        <w:jc w:val="both"/>
+        <w:rPr>
+          <w:lang w:val="en-GB"/>
+        </w:rPr>
+      </w:pPr>
+      <w:bookmarkStart w:id="14" w:name="_Toc3395925"/>
+      <w:r>
+        <w:rPr>
+          <w:lang w:val="en-GB"/>
+        </w:rPr>
+        <w:t>4</w:t>
+      </w:r>
+      <w:r>
+        <w:rPr>
+          <w:lang w:val="en-GB"/>
+        </w:rPr>
+        <w:t xml:space="preserve"> </w:t>
+      </w:r>
+      <w:r>
+        <w:rPr>
+          <w:lang w:val="en-GB"/>
+        </w:rPr>
+        <w:t>Low-level design</w:t>
+      </w:r>
+      <w:bookmarkEnd w:id="14"/>
     </w:p>
     <w:p>
       <w:pPr>
         <w:pStyle w:val="Balk2"/>
-        <w:rPr>
-          <w:lang w:val="en-GB"/>
-        </w:rPr>
-      </w:pPr>
-      <w:bookmarkStart w:id="8" w:name="_Toc3395919"/>
-      <w:r>
-        <w:rPr>
-          <w:lang w:val="en-GB"/>
-        </w:rPr>
-        <w:t>2.1 Subsystem decomposition</w:t>
-      </w:r>
-      <w:bookmarkEnd w:id="8"/>
+        <w:jc w:val="both"/>
+        <w:rPr>
+          <w:lang w:val="en-GB"/>
+        </w:rPr>
+      </w:pPr>
+      <w:bookmarkStart w:id="15" w:name="_Toc3395926"/>
+      <w:r>
+        <w:rPr>
+          <w:lang w:val="en-GB"/>
+        </w:rPr>
+        <w:t>4.1 Object design trade-offs</w:t>
+      </w:r>
+      <w:bookmarkEnd w:id="15"/>
     </w:p>
     <w:p>
       <w:pPr>
         <w:pStyle w:val="Balk2"/>
-        <w:rPr>
-          <w:lang w:val="en-GB"/>
-        </w:rPr>
-      </w:pPr>
-      <w:bookmarkStart w:id="9" w:name="_Toc3395920"/>
-      <w:r>
-        <w:rPr>
-          <w:lang w:val="en-GB"/>
-        </w:rPr>
-        <w:t>2.2 Hardware/software mapping</w:t>
-      </w:r>
-      <w:bookmarkEnd w:id="9"/>
+        <w:jc w:val="both"/>
+        <w:rPr>
+          <w:lang w:val="en-GB"/>
+        </w:rPr>
+      </w:pPr>
+      <w:bookmarkStart w:id="16" w:name="_Toc3395927"/>
+      <w:r>
+        <w:rPr>
+          <w:lang w:val="en-GB"/>
+        </w:rPr>
+        <w:t>4.2 Final object design</w:t>
+      </w:r>
+      <w:bookmarkEnd w:id="16"/>
     </w:p>
     <w:p>
       <w:pPr>
         <w:pStyle w:val="Balk2"/>
-        <w:rPr>
-          <w:lang w:val="en-GB"/>
-        </w:rPr>
-      </w:pPr>
-      <w:bookmarkStart w:id="10" w:name="_Toc3395921"/>
-      <w:r>
-        <w:rPr>
-          <w:lang w:val="en-GB"/>
-        </w:rPr>
-        <w:t>2.3 Persistent data management</w:t>
-      </w:r>
-      <w:bookmarkEnd w:id="10"/>
+        <w:jc w:val="both"/>
+        <w:rPr>
+          <w:lang w:val="en-GB"/>
+        </w:rPr>
+      </w:pPr>
+      <w:bookmarkStart w:id="17" w:name="_Toc3395928"/>
+      <w:r>
+        <w:rPr>
+          <w:lang w:val="en-GB"/>
+        </w:rPr>
+        <w:t>4.3 Packages</w:t>
+      </w:r>
+      <w:bookmarkEnd w:id="17"/>
     </w:p>
     <w:p>
       <w:pPr>
         <w:pStyle w:val="Balk2"/>
-        <w:rPr>
-          <w:lang w:val="en-GB"/>
-        </w:rPr>
-      </w:pPr>
-      <w:bookmarkStart w:id="11" w:name="_Toc3395922"/>
-      <w:r>
-        <w:rPr>
-          <w:lang w:val="en-GB"/>
-        </w:rPr>
-        <w:t>2.4 Access control and security</w:t>
-      </w:r>
-      <w:bookmarkEnd w:id="11"/>
-    </w:p>
-    <w:p>
-      <w:pPr>
-        <w:pStyle w:val="Balk2"/>
-        <w:rPr>
-          <w:lang w:val="en-GB"/>
-        </w:rPr>
-      </w:pPr>
-      <w:bookmarkStart w:id="12" w:name="_Toc3395923"/>
-      <w:r>
-        <w:rPr>
-          <w:lang w:val="en-GB"/>
-        </w:rPr>
-        <w:t>2.5 Boundary conditions</w:t>
-      </w:r>
-      <w:bookmarkEnd w:id="12"/>
+        <w:jc w:val="both"/>
+        <w:rPr>
+          <w:lang w:val="en-GB"/>
+        </w:rPr>
+      </w:pPr>
+      <w:bookmarkStart w:id="18" w:name="_Toc3395929"/>
+      <w:r>
+        <w:rPr>
+          <w:lang w:val="en-GB"/>
+        </w:rPr>
+        <w:t>4.4 Class Interfaces</w:t>
+      </w:r>
+      <w:bookmarkEnd w:id="18"/>
     </w:p>
     <w:p>
       <w:pPr>
         <w:pStyle w:val="Balk1"/>
-        <w:rPr>
-          <w:lang w:val="en-GB"/>
-        </w:rPr>
-      </w:pPr>
-      <w:bookmarkStart w:id="13" w:name="_Toc3395924"/>
-      <w:r>
-        <w:rPr>
-          <w:lang w:val="en-GB"/>
-        </w:rPr>
-        <w:t>3</w:t>
+        <w:jc w:val="both"/>
+        <w:rPr>
+          <w:lang w:val="en-GB"/>
+        </w:rPr>
+      </w:pPr>
+      <w:bookmarkStart w:id="19" w:name="_Toc3395930"/>
+      <w:r>
+        <w:rPr>
+          <w:lang w:val="en-GB"/>
+        </w:rPr>
+        <w:t>5</w:t>
       </w:r>
       <w:r>
         <w:rPr>
@@ -1994,132 +3035,12 @@
         <w:rPr>
           <w:lang w:val="en-GB"/>
         </w:rPr>
-        <w:t>Subsystem services</w:t>
-      </w:r>
-      <w:bookmarkEnd w:id="13"/>
-    </w:p>
-    <w:p>
-      <w:pPr>
-        <w:pStyle w:val="Balk1"/>
-        <w:rPr>
-          <w:lang w:val="en-GB"/>
-        </w:rPr>
-      </w:pPr>
-      <w:bookmarkStart w:id="14" w:name="_Toc3395925"/>
-      <w:r>
-        <w:rPr>
-          <w:lang w:val="en-GB"/>
-        </w:rPr>
-        <w:t>4</w:t>
-      </w:r>
-      <w:r>
-        <w:rPr>
-          <w:lang w:val="en-GB"/>
-        </w:rPr>
-        <w:t xml:space="preserve"> </w:t>
-      </w:r>
-      <w:r>
-        <w:rPr>
-          <w:lang w:val="en-GB"/>
-        </w:rPr>
-        <w:t>Low-level design</w:t>
-      </w:r>
-      <w:bookmarkEnd w:id="14"/>
-    </w:p>
-    <w:p>
-      <w:pPr>
-        <w:pStyle w:val="Balk2"/>
-        <w:rPr>
-          <w:lang w:val="en-GB"/>
-        </w:rPr>
-      </w:pPr>
-      <w:bookmarkStart w:id="15" w:name="_Toc3395926"/>
-      <w:r>
-        <w:rPr>
-          <w:lang w:val="en-GB"/>
-        </w:rPr>
-        <w:t>4.1 Object design trade-offs</w:t>
-      </w:r>
-      <w:bookmarkEnd w:id="15"/>
-    </w:p>
-    <w:p>
-      <w:pPr>
-        <w:pStyle w:val="Balk2"/>
-        <w:rPr>
-          <w:lang w:val="en-GB"/>
-        </w:rPr>
-      </w:pPr>
-      <w:bookmarkStart w:id="16" w:name="_Toc3395927"/>
-      <w:r>
-        <w:rPr>
-          <w:lang w:val="en-GB"/>
-        </w:rPr>
-        <w:t>4.2 Final object design</w:t>
-      </w:r>
-      <w:bookmarkEnd w:id="16"/>
-    </w:p>
-    <w:p>
-      <w:pPr>
-        <w:pStyle w:val="Balk2"/>
-        <w:rPr>
-          <w:lang w:val="en-GB"/>
-        </w:rPr>
-      </w:pPr>
-      <w:bookmarkStart w:id="17" w:name="_Toc3395928"/>
-      <w:r>
-        <w:rPr>
-          <w:lang w:val="en-GB"/>
-        </w:rPr>
-        <w:t>4.3 Packages</w:t>
-      </w:r>
-      <w:bookmarkEnd w:id="17"/>
-    </w:p>
-    <w:p>
-      <w:pPr>
-        <w:pStyle w:val="Balk2"/>
-        <w:rPr>
-          <w:lang w:val="en-GB"/>
-        </w:rPr>
-      </w:pPr>
-      <w:bookmarkStart w:id="18" w:name="_Toc3395929"/>
-      <w:r>
-        <w:rPr>
-          <w:lang w:val="en-GB"/>
-        </w:rPr>
-        <w:t>4.4 Class Interfaces</w:t>
-      </w:r>
-      <w:bookmarkEnd w:id="18"/>
-    </w:p>
-    <w:p>
-      <w:pPr>
-        <w:pStyle w:val="Balk1"/>
-        <w:rPr>
-          <w:lang w:val="en-GB"/>
-        </w:rPr>
-      </w:pPr>
-      <w:bookmarkStart w:id="19" w:name="_Toc3395930"/>
-      <w:r>
-        <w:rPr>
-          <w:lang w:val="en-GB"/>
-        </w:rPr>
-        <w:t>5</w:t>
-      </w:r>
-      <w:r>
-        <w:rPr>
-          <w:lang w:val="en-GB"/>
-        </w:rPr>
-        <w:t xml:space="preserve"> </w:t>
-      </w:r>
-      <w:r>
-        <w:rPr>
-          <w:lang w:val="en-GB"/>
-        </w:rPr>
         <w:t>Glossary &amp; references</w:t>
       </w:r>
       <w:bookmarkEnd w:id="19"/>
     </w:p>
     <w:sectPr>
-      <w:footerReference w:type="default" r:id="rId8"/>
+      <w:footerReference w:type="default" r:id="rId9"/>
       <w:pgSz w:w="11906" w:h="16838"/>
       <w:pgMar w:top="1440" w:right="1440" w:bottom="1440" w:left="1440" w:header="708" w:footer="708" w:gutter="0"/>
       <w:cols w:space="708"/>
@@ -2165,6 +3086,7 @@
         <w:docPartUnique/>
       </w:docPartObj>
     </w:sdtPr>
+    <w:sdtEndPr/>
     <w:sdtContent>
       <w:p>
         <w:pPr>
@@ -2184,7 +3106,7 @@
           <w:rPr>
             <w:noProof/>
           </w:rPr>
-          <w:t>3</w:t>
+          <w:t>5</w:t>
         </w:r>
         <w:r>
           <w:fldChar w:fldCharType="end"/>
@@ -2223,6 +3145,706 @@
     </w:p>
   </w:footnote>
 </w:footnotes>
+</file>
+
+<file path=word/numbering.xml><?xml version="1.0" encoding="utf-8"?>
+<w:numbering xmlns:wpc="http://schemas.microsoft.com/office/word/2010/wordprocessingCanvas" xmlns:mc="http://schemas.openxmlformats.org/markup-compatibility/2006" xmlns:o="urn:schemas-microsoft-com:office:office" xmlns:r="http://schemas.openxmlformats.org/officeDocument/2006/relationships" xmlns:m="http://schemas.openxmlformats.org/officeDocument/2006/math" xmlns:v="urn:schemas-microsoft-com:vml" xmlns:wp14="http://schemas.microsoft.com/office/word/2010/wordprocessingDrawing" xmlns:wp="http://schemas.openxmlformats.org/drawingml/2006/wordprocessingDrawing" xmlns:w10="urn:schemas-microsoft-com:office:word" xmlns:w="http://schemas.openxmlformats.org/wordprocessingml/2006/main" xmlns:w14="http://schemas.microsoft.com/office/word/2010/wordml" xmlns:w15="http://schemas.microsoft.com/office/word/2012/wordml" xmlns:wpg="http://schemas.microsoft.com/office/word/2010/wordprocessingGroup" xmlns:wpi="http://schemas.microsoft.com/office/word/2010/wordprocessingInk" xmlns:wne="http://schemas.microsoft.com/office/word/2006/wordml" xmlns:wps="http://schemas.microsoft.com/office/word/2010/wordprocessingShape" mc:Ignorable="w14 w15 wp14">
+  <w:abstractNum w:abstractNumId="0" w15:restartNumberingAfterBreak="0">
+    <w:nsid w:val="02DF60E6"/>
+    <w:multiLevelType w:val="multilevel"/>
+    <w:tmpl w:val="367A77F2"/>
+    <w:lvl w:ilvl="0">
+      <w:start w:val="1"/>
+      <w:numFmt w:val="decimal"/>
+      <w:lvlText w:val="%1"/>
+      <w:lvlJc w:val="left"/>
+      <w:pPr>
+        <w:ind w:left="390" w:hanging="390"/>
+      </w:pPr>
+      <w:rPr>
+        <w:rFonts w:hint="default"/>
+      </w:rPr>
+    </w:lvl>
+    <w:lvl w:ilvl="1">
+      <w:start w:val="1"/>
+      <w:numFmt w:val="decimal"/>
+      <w:lvlText w:val="%1.%2"/>
+      <w:lvlJc w:val="left"/>
+      <w:pPr>
+        <w:ind w:left="390" w:hanging="390"/>
+      </w:pPr>
+      <w:rPr>
+        <w:rFonts w:hint="default"/>
+      </w:rPr>
+    </w:lvl>
+    <w:lvl w:ilvl="2">
+      <w:start w:val="1"/>
+      <w:numFmt w:val="decimal"/>
+      <w:lvlText w:val="%1.%2.%3"/>
+      <w:lvlJc w:val="left"/>
+      <w:pPr>
+        <w:ind w:left="720" w:hanging="720"/>
+      </w:pPr>
+      <w:rPr>
+        <w:rFonts w:hint="default"/>
+      </w:rPr>
+    </w:lvl>
+    <w:lvl w:ilvl="3">
+      <w:start w:val="1"/>
+      <w:numFmt w:val="decimal"/>
+      <w:lvlText w:val="%1.%2.%3.%4"/>
+      <w:lvlJc w:val="left"/>
+      <w:pPr>
+        <w:ind w:left="720" w:hanging="720"/>
+      </w:pPr>
+      <w:rPr>
+        <w:rFonts w:hint="default"/>
+      </w:rPr>
+    </w:lvl>
+    <w:lvl w:ilvl="4">
+      <w:start w:val="1"/>
+      <w:numFmt w:val="decimal"/>
+      <w:lvlText w:val="%1.%2.%3.%4.%5"/>
+      <w:lvlJc w:val="left"/>
+      <w:pPr>
+        <w:ind w:left="1080" w:hanging="1080"/>
+      </w:pPr>
+      <w:rPr>
+        <w:rFonts w:hint="default"/>
+      </w:rPr>
+    </w:lvl>
+    <w:lvl w:ilvl="5">
+      <w:start w:val="1"/>
+      <w:numFmt w:val="decimal"/>
+      <w:lvlText w:val="%1.%2.%3.%4.%5.%6"/>
+      <w:lvlJc w:val="left"/>
+      <w:pPr>
+        <w:ind w:left="1080" w:hanging="1080"/>
+      </w:pPr>
+      <w:rPr>
+        <w:rFonts w:hint="default"/>
+      </w:rPr>
+    </w:lvl>
+    <w:lvl w:ilvl="6">
+      <w:start w:val="1"/>
+      <w:numFmt w:val="decimal"/>
+      <w:lvlText w:val="%1.%2.%3.%4.%5.%6.%7"/>
+      <w:lvlJc w:val="left"/>
+      <w:pPr>
+        <w:ind w:left="1440" w:hanging="1440"/>
+      </w:pPr>
+      <w:rPr>
+        <w:rFonts w:hint="default"/>
+      </w:rPr>
+    </w:lvl>
+    <w:lvl w:ilvl="7">
+      <w:start w:val="1"/>
+      <w:numFmt w:val="decimal"/>
+      <w:lvlText w:val="%1.%2.%3.%4.%5.%6.%7.%8"/>
+      <w:lvlJc w:val="left"/>
+      <w:pPr>
+        <w:ind w:left="1440" w:hanging="1440"/>
+      </w:pPr>
+      <w:rPr>
+        <w:rFonts w:hint="default"/>
+      </w:rPr>
+    </w:lvl>
+    <w:lvl w:ilvl="8">
+      <w:start w:val="1"/>
+      <w:numFmt w:val="decimal"/>
+      <w:lvlText w:val="%1.%2.%3.%4.%5.%6.%7.%8.%9"/>
+      <w:lvlJc w:val="left"/>
+      <w:pPr>
+        <w:ind w:left="1440" w:hanging="1440"/>
+      </w:pPr>
+      <w:rPr>
+        <w:rFonts w:hint="default"/>
+      </w:rPr>
+    </w:lvl>
+  </w:abstractNum>
+  <w:abstractNum w:abstractNumId="1" w15:restartNumberingAfterBreak="0">
+    <w:nsid w:val="0BD8070C"/>
+    <w:multiLevelType w:val="hybridMultilevel"/>
+    <w:tmpl w:val="2402CDA8"/>
+    <w:lvl w:ilvl="0" w:tplc="041F0001">
+      <w:start w:val="1"/>
+      <w:numFmt w:val="bullet"/>
+      <w:lvlText w:val=""/>
+      <w:lvlJc w:val="left"/>
+      <w:pPr>
+        <w:ind w:left="720" w:hanging="360"/>
+      </w:pPr>
+      <w:rPr>
+        <w:rFonts w:ascii="Symbol" w:hAnsi="Symbol" w:hint="default"/>
+      </w:rPr>
+    </w:lvl>
+    <w:lvl w:ilvl="1" w:tplc="041F0003" w:tentative="1">
+      <w:start w:val="1"/>
+      <w:numFmt w:val="bullet"/>
+      <w:lvlText w:val="o"/>
+      <w:lvlJc w:val="left"/>
+      <w:pPr>
+        <w:ind w:left="1440" w:hanging="360"/>
+      </w:pPr>
+      <w:rPr>
+        <w:rFonts w:ascii="Courier New" w:hAnsi="Courier New" w:cs="Courier New" w:hint="default"/>
+      </w:rPr>
+    </w:lvl>
+    <w:lvl w:ilvl="2" w:tplc="041F0005" w:tentative="1">
+      <w:start w:val="1"/>
+      <w:numFmt w:val="bullet"/>
+      <w:lvlText w:val=""/>
+      <w:lvlJc w:val="left"/>
+      <w:pPr>
+        <w:ind w:left="2160" w:hanging="360"/>
+      </w:pPr>
+      <w:rPr>
+        <w:rFonts w:ascii="Wingdings" w:hAnsi="Wingdings" w:hint="default"/>
+      </w:rPr>
+    </w:lvl>
+    <w:lvl w:ilvl="3" w:tplc="041F0001" w:tentative="1">
+      <w:start w:val="1"/>
+      <w:numFmt w:val="bullet"/>
+      <w:lvlText w:val=""/>
+      <w:lvlJc w:val="left"/>
+      <w:pPr>
+        <w:ind w:left="2880" w:hanging="360"/>
+      </w:pPr>
+      <w:rPr>
+        <w:rFonts w:ascii="Symbol" w:hAnsi="Symbol" w:hint="default"/>
+      </w:rPr>
+    </w:lvl>
+    <w:lvl w:ilvl="4" w:tplc="041F0003" w:tentative="1">
+      <w:start w:val="1"/>
+      <w:numFmt w:val="bullet"/>
+      <w:lvlText w:val="o"/>
+      <w:lvlJc w:val="left"/>
+      <w:pPr>
+        <w:ind w:left="3600" w:hanging="360"/>
+      </w:pPr>
+      <w:rPr>
+        <w:rFonts w:ascii="Courier New" w:hAnsi="Courier New" w:cs="Courier New" w:hint="default"/>
+      </w:rPr>
+    </w:lvl>
+    <w:lvl w:ilvl="5" w:tplc="041F0005" w:tentative="1">
+      <w:start w:val="1"/>
+      <w:numFmt w:val="bullet"/>
+      <w:lvlText w:val=""/>
+      <w:lvlJc w:val="left"/>
+      <w:pPr>
+        <w:ind w:left="4320" w:hanging="360"/>
+      </w:pPr>
+      <w:rPr>
+        <w:rFonts w:ascii="Wingdings" w:hAnsi="Wingdings" w:hint="default"/>
+      </w:rPr>
+    </w:lvl>
+    <w:lvl w:ilvl="6" w:tplc="041F0001" w:tentative="1">
+      <w:start w:val="1"/>
+      <w:numFmt w:val="bullet"/>
+      <w:lvlText w:val=""/>
+      <w:lvlJc w:val="left"/>
+      <w:pPr>
+        <w:ind w:left="5040" w:hanging="360"/>
+      </w:pPr>
+      <w:rPr>
+        <w:rFonts w:ascii="Symbol" w:hAnsi="Symbol" w:hint="default"/>
+      </w:rPr>
+    </w:lvl>
+    <w:lvl w:ilvl="7" w:tplc="041F0003" w:tentative="1">
+      <w:start w:val="1"/>
+      <w:numFmt w:val="bullet"/>
+      <w:lvlText w:val="o"/>
+      <w:lvlJc w:val="left"/>
+      <w:pPr>
+        <w:ind w:left="5760" w:hanging="360"/>
+      </w:pPr>
+      <w:rPr>
+        <w:rFonts w:ascii="Courier New" w:hAnsi="Courier New" w:cs="Courier New" w:hint="default"/>
+      </w:rPr>
+    </w:lvl>
+    <w:lvl w:ilvl="8" w:tplc="041F0005" w:tentative="1">
+      <w:start w:val="1"/>
+      <w:numFmt w:val="bullet"/>
+      <w:lvlText w:val=""/>
+      <w:lvlJc w:val="left"/>
+      <w:pPr>
+        <w:ind w:left="6480" w:hanging="360"/>
+      </w:pPr>
+      <w:rPr>
+        <w:rFonts w:ascii="Wingdings" w:hAnsi="Wingdings" w:hint="default"/>
+      </w:rPr>
+    </w:lvl>
+  </w:abstractNum>
+  <w:abstractNum w:abstractNumId="2" w15:restartNumberingAfterBreak="0">
+    <w:nsid w:val="10704496"/>
+    <w:multiLevelType w:val="multilevel"/>
+    <w:tmpl w:val="FE406C8A"/>
+    <w:lvl w:ilvl="0">
+      <w:start w:val="1"/>
+      <w:numFmt w:val="decimal"/>
+      <w:lvlText w:val="%1"/>
+      <w:lvlJc w:val="left"/>
+      <w:pPr>
+        <w:ind w:left="540" w:hanging="540"/>
+      </w:pPr>
+      <w:rPr>
+        <w:rFonts w:hint="default"/>
+      </w:rPr>
+    </w:lvl>
+    <w:lvl w:ilvl="1">
+      <w:numFmt w:val="decimal"/>
+      <w:lvlText w:val="%1.%2"/>
+      <w:lvlJc w:val="left"/>
+      <w:pPr>
+        <w:ind w:left="540" w:hanging="540"/>
+      </w:pPr>
+      <w:rPr>
+        <w:rFonts w:hint="default"/>
+      </w:rPr>
+    </w:lvl>
+    <w:lvl w:ilvl="2">
+      <w:start w:val="1"/>
+      <w:numFmt w:val="decimal"/>
+      <w:lvlText w:val="%1.%2.%3"/>
+      <w:lvlJc w:val="left"/>
+      <w:pPr>
+        <w:ind w:left="720" w:hanging="720"/>
+      </w:pPr>
+      <w:rPr>
+        <w:rFonts w:hint="default"/>
+      </w:rPr>
+    </w:lvl>
+    <w:lvl w:ilvl="3">
+      <w:start w:val="1"/>
+      <w:numFmt w:val="decimal"/>
+      <w:lvlText w:val="%1.%2.%3.%4"/>
+      <w:lvlJc w:val="left"/>
+      <w:pPr>
+        <w:ind w:left="720" w:hanging="720"/>
+      </w:pPr>
+      <w:rPr>
+        <w:rFonts w:hint="default"/>
+      </w:rPr>
+    </w:lvl>
+    <w:lvl w:ilvl="4">
+      <w:start w:val="1"/>
+      <w:numFmt w:val="decimal"/>
+      <w:lvlText w:val="%1.%2.%3.%4.%5"/>
+      <w:lvlJc w:val="left"/>
+      <w:pPr>
+        <w:ind w:left="1080" w:hanging="1080"/>
+      </w:pPr>
+      <w:rPr>
+        <w:rFonts w:hint="default"/>
+      </w:rPr>
+    </w:lvl>
+    <w:lvl w:ilvl="5">
+      <w:start w:val="1"/>
+      <w:numFmt w:val="decimal"/>
+      <w:lvlText w:val="%1.%2.%3.%4.%5.%6"/>
+      <w:lvlJc w:val="left"/>
+      <w:pPr>
+        <w:ind w:left="1080" w:hanging="1080"/>
+      </w:pPr>
+      <w:rPr>
+        <w:rFonts w:hint="default"/>
+      </w:rPr>
+    </w:lvl>
+    <w:lvl w:ilvl="6">
+      <w:start w:val="1"/>
+      <w:numFmt w:val="decimal"/>
+      <w:lvlText w:val="%1.%2.%3.%4.%5.%6.%7"/>
+      <w:lvlJc w:val="left"/>
+      <w:pPr>
+        <w:ind w:left="1440" w:hanging="1440"/>
+      </w:pPr>
+      <w:rPr>
+        <w:rFonts w:hint="default"/>
+      </w:rPr>
+    </w:lvl>
+    <w:lvl w:ilvl="7">
+      <w:start w:val="1"/>
+      <w:numFmt w:val="decimal"/>
+      <w:lvlText w:val="%1.%2.%3.%4.%5.%6.%7.%8"/>
+      <w:lvlJc w:val="left"/>
+      <w:pPr>
+        <w:ind w:left="1440" w:hanging="1440"/>
+      </w:pPr>
+      <w:rPr>
+        <w:rFonts w:hint="default"/>
+      </w:rPr>
+    </w:lvl>
+    <w:lvl w:ilvl="8">
+      <w:start w:val="1"/>
+      <w:numFmt w:val="decimal"/>
+      <w:lvlText w:val="%1.%2.%3.%4.%5.%6.%7.%8.%9"/>
+      <w:lvlJc w:val="left"/>
+      <w:pPr>
+        <w:ind w:left="1440" w:hanging="1440"/>
+      </w:pPr>
+      <w:rPr>
+        <w:rFonts w:hint="default"/>
+      </w:rPr>
+    </w:lvl>
+  </w:abstractNum>
+  <w:abstractNum w:abstractNumId="3" w15:restartNumberingAfterBreak="0">
+    <w:nsid w:val="2C4804FF"/>
+    <w:multiLevelType w:val="hybridMultilevel"/>
+    <w:tmpl w:val="9B00F3BC"/>
+    <w:lvl w:ilvl="0" w:tplc="041F0001">
+      <w:start w:val="1"/>
+      <w:numFmt w:val="bullet"/>
+      <w:lvlText w:val=""/>
+      <w:lvlJc w:val="left"/>
+      <w:pPr>
+        <w:ind w:left="720" w:hanging="360"/>
+      </w:pPr>
+      <w:rPr>
+        <w:rFonts w:ascii="Symbol" w:hAnsi="Symbol" w:hint="default"/>
+      </w:rPr>
+    </w:lvl>
+    <w:lvl w:ilvl="1" w:tplc="041F0003">
+      <w:start w:val="1"/>
+      <w:numFmt w:val="bullet"/>
+      <w:lvlText w:val="o"/>
+      <w:lvlJc w:val="left"/>
+      <w:pPr>
+        <w:ind w:left="1440" w:hanging="360"/>
+      </w:pPr>
+      <w:rPr>
+        <w:rFonts w:ascii="Courier New" w:hAnsi="Courier New" w:cs="Courier New" w:hint="default"/>
+      </w:rPr>
+    </w:lvl>
+    <w:lvl w:ilvl="2" w:tplc="041F0005" w:tentative="1">
+      <w:start w:val="1"/>
+      <w:numFmt w:val="bullet"/>
+      <w:lvlText w:val=""/>
+      <w:lvlJc w:val="left"/>
+      <w:pPr>
+        <w:ind w:left="2160" w:hanging="360"/>
+      </w:pPr>
+      <w:rPr>
+        <w:rFonts w:ascii="Wingdings" w:hAnsi="Wingdings" w:hint="default"/>
+      </w:rPr>
+    </w:lvl>
+    <w:lvl w:ilvl="3" w:tplc="041F0001" w:tentative="1">
+      <w:start w:val="1"/>
+      <w:numFmt w:val="bullet"/>
+      <w:lvlText w:val=""/>
+      <w:lvlJc w:val="left"/>
+      <w:pPr>
+        <w:ind w:left="2880" w:hanging="360"/>
+      </w:pPr>
+      <w:rPr>
+        <w:rFonts w:ascii="Symbol" w:hAnsi="Symbol" w:hint="default"/>
+      </w:rPr>
+    </w:lvl>
+    <w:lvl w:ilvl="4" w:tplc="041F0003" w:tentative="1">
+      <w:start w:val="1"/>
+      <w:numFmt w:val="bullet"/>
+      <w:lvlText w:val="o"/>
+      <w:lvlJc w:val="left"/>
+      <w:pPr>
+        <w:ind w:left="3600" w:hanging="360"/>
+      </w:pPr>
+      <w:rPr>
+        <w:rFonts w:ascii="Courier New" w:hAnsi="Courier New" w:cs="Courier New" w:hint="default"/>
+      </w:rPr>
+    </w:lvl>
+    <w:lvl w:ilvl="5" w:tplc="041F0005" w:tentative="1">
+      <w:start w:val="1"/>
+      <w:numFmt w:val="bullet"/>
+      <w:lvlText w:val=""/>
+      <w:lvlJc w:val="left"/>
+      <w:pPr>
+        <w:ind w:left="4320" w:hanging="360"/>
+      </w:pPr>
+      <w:rPr>
+        <w:rFonts w:ascii="Wingdings" w:hAnsi="Wingdings" w:hint="default"/>
+      </w:rPr>
+    </w:lvl>
+    <w:lvl w:ilvl="6" w:tplc="041F0001" w:tentative="1">
+      <w:start w:val="1"/>
+      <w:numFmt w:val="bullet"/>
+      <w:lvlText w:val=""/>
+      <w:lvlJc w:val="left"/>
+      <w:pPr>
+        <w:ind w:left="5040" w:hanging="360"/>
+      </w:pPr>
+      <w:rPr>
+        <w:rFonts w:ascii="Symbol" w:hAnsi="Symbol" w:hint="default"/>
+      </w:rPr>
+    </w:lvl>
+    <w:lvl w:ilvl="7" w:tplc="041F0003" w:tentative="1">
+      <w:start w:val="1"/>
+      <w:numFmt w:val="bullet"/>
+      <w:lvlText w:val="o"/>
+      <w:lvlJc w:val="left"/>
+      <w:pPr>
+        <w:ind w:left="5760" w:hanging="360"/>
+      </w:pPr>
+      <w:rPr>
+        <w:rFonts w:ascii="Courier New" w:hAnsi="Courier New" w:cs="Courier New" w:hint="default"/>
+      </w:rPr>
+    </w:lvl>
+    <w:lvl w:ilvl="8" w:tplc="041F0005" w:tentative="1">
+      <w:start w:val="1"/>
+      <w:numFmt w:val="bullet"/>
+      <w:lvlText w:val=""/>
+      <w:lvlJc w:val="left"/>
+      <w:pPr>
+        <w:ind w:left="6480" w:hanging="360"/>
+      </w:pPr>
+      <w:rPr>
+        <w:rFonts w:ascii="Wingdings" w:hAnsi="Wingdings" w:hint="default"/>
+      </w:rPr>
+    </w:lvl>
+  </w:abstractNum>
+  <w:abstractNum w:abstractNumId="4" w15:restartNumberingAfterBreak="0">
+    <w:nsid w:val="5A4E3482"/>
+    <w:multiLevelType w:val="hybridMultilevel"/>
+    <w:tmpl w:val="35322B14"/>
+    <w:lvl w:ilvl="0" w:tplc="041F0001">
+      <w:start w:val="1"/>
+      <w:numFmt w:val="bullet"/>
+      <w:lvlText w:val=""/>
+      <w:lvlJc w:val="left"/>
+      <w:pPr>
+        <w:ind w:left="720" w:hanging="360"/>
+      </w:pPr>
+      <w:rPr>
+        <w:rFonts w:ascii="Symbol" w:hAnsi="Symbol" w:hint="default"/>
+      </w:rPr>
+    </w:lvl>
+    <w:lvl w:ilvl="1" w:tplc="041F0003">
+      <w:start w:val="1"/>
+      <w:numFmt w:val="bullet"/>
+      <w:lvlText w:val="o"/>
+      <w:lvlJc w:val="left"/>
+      <w:pPr>
+        <w:ind w:left="1440" w:hanging="360"/>
+      </w:pPr>
+      <w:rPr>
+        <w:rFonts w:ascii="Courier New" w:hAnsi="Courier New" w:cs="Courier New" w:hint="default"/>
+      </w:rPr>
+    </w:lvl>
+    <w:lvl w:ilvl="2" w:tplc="041F0005" w:tentative="1">
+      <w:start w:val="1"/>
+      <w:numFmt w:val="bullet"/>
+      <w:lvlText w:val=""/>
+      <w:lvlJc w:val="left"/>
+      <w:pPr>
+        <w:ind w:left="2160" w:hanging="360"/>
+      </w:pPr>
+      <w:rPr>
+        <w:rFonts w:ascii="Wingdings" w:hAnsi="Wingdings" w:hint="default"/>
+      </w:rPr>
+    </w:lvl>
+    <w:lvl w:ilvl="3" w:tplc="041F0001" w:tentative="1">
+      <w:start w:val="1"/>
+      <w:numFmt w:val="bullet"/>
+      <w:lvlText w:val=""/>
+      <w:lvlJc w:val="left"/>
+      <w:pPr>
+        <w:ind w:left="2880" w:hanging="360"/>
+      </w:pPr>
+      <w:rPr>
+        <w:rFonts w:ascii="Symbol" w:hAnsi="Symbol" w:hint="default"/>
+      </w:rPr>
+    </w:lvl>
+    <w:lvl w:ilvl="4" w:tplc="041F0003" w:tentative="1">
+      <w:start w:val="1"/>
+      <w:numFmt w:val="bullet"/>
+      <w:lvlText w:val="o"/>
+      <w:lvlJc w:val="left"/>
+      <w:pPr>
+        <w:ind w:left="3600" w:hanging="360"/>
+      </w:pPr>
+      <w:rPr>
+        <w:rFonts w:ascii="Courier New" w:hAnsi="Courier New" w:cs="Courier New" w:hint="default"/>
+      </w:rPr>
+    </w:lvl>
+    <w:lvl w:ilvl="5" w:tplc="041F0005" w:tentative="1">
+      <w:start w:val="1"/>
+      <w:numFmt w:val="bullet"/>
+      <w:lvlText w:val=""/>
+      <w:lvlJc w:val="left"/>
+      <w:pPr>
+        <w:ind w:left="4320" w:hanging="360"/>
+      </w:pPr>
+      <w:rPr>
+        <w:rFonts w:ascii="Wingdings" w:hAnsi="Wingdings" w:hint="default"/>
+      </w:rPr>
+    </w:lvl>
+    <w:lvl w:ilvl="6" w:tplc="041F0001" w:tentative="1">
+      <w:start w:val="1"/>
+      <w:numFmt w:val="bullet"/>
+      <w:lvlText w:val=""/>
+      <w:lvlJc w:val="left"/>
+      <w:pPr>
+        <w:ind w:left="5040" w:hanging="360"/>
+      </w:pPr>
+      <w:rPr>
+        <w:rFonts w:ascii="Symbol" w:hAnsi="Symbol" w:hint="default"/>
+      </w:rPr>
+    </w:lvl>
+    <w:lvl w:ilvl="7" w:tplc="041F0003" w:tentative="1">
+      <w:start w:val="1"/>
+      <w:numFmt w:val="bullet"/>
+      <w:lvlText w:val="o"/>
+      <w:lvlJc w:val="left"/>
+      <w:pPr>
+        <w:ind w:left="5760" w:hanging="360"/>
+      </w:pPr>
+      <w:rPr>
+        <w:rFonts w:ascii="Courier New" w:hAnsi="Courier New" w:cs="Courier New" w:hint="default"/>
+      </w:rPr>
+    </w:lvl>
+    <w:lvl w:ilvl="8" w:tplc="041F0005" w:tentative="1">
+      <w:start w:val="1"/>
+      <w:numFmt w:val="bullet"/>
+      <w:lvlText w:val=""/>
+      <w:lvlJc w:val="left"/>
+      <w:pPr>
+        <w:ind w:left="6480" w:hanging="360"/>
+      </w:pPr>
+      <w:rPr>
+        <w:rFonts w:ascii="Wingdings" w:hAnsi="Wingdings" w:hint="default"/>
+      </w:rPr>
+    </w:lvl>
+  </w:abstractNum>
+  <w:abstractNum w:abstractNumId="5" w15:restartNumberingAfterBreak="0">
+    <w:nsid w:val="62D25816"/>
+    <w:multiLevelType w:val="hybridMultilevel"/>
+    <w:tmpl w:val="400EA528"/>
+    <w:lvl w:ilvl="0" w:tplc="041F0001">
+      <w:start w:val="1"/>
+      <w:numFmt w:val="bullet"/>
+      <w:lvlText w:val=""/>
+      <w:lvlJc w:val="left"/>
+      <w:pPr>
+        <w:ind w:left="720" w:hanging="360"/>
+      </w:pPr>
+      <w:rPr>
+        <w:rFonts w:ascii="Symbol" w:hAnsi="Symbol" w:hint="default"/>
+      </w:rPr>
+    </w:lvl>
+    <w:lvl w:ilvl="1" w:tplc="041F0003" w:tentative="1">
+      <w:start w:val="1"/>
+      <w:numFmt w:val="bullet"/>
+      <w:lvlText w:val="o"/>
+      <w:lvlJc w:val="left"/>
+      <w:pPr>
+        <w:ind w:left="1440" w:hanging="360"/>
+      </w:pPr>
+      <w:rPr>
+        <w:rFonts w:ascii="Courier New" w:hAnsi="Courier New" w:cs="Courier New" w:hint="default"/>
+      </w:rPr>
+    </w:lvl>
+    <w:lvl w:ilvl="2" w:tplc="041F0005" w:tentative="1">
+      <w:start w:val="1"/>
+      <w:numFmt w:val="bullet"/>
+      <w:lvlText w:val=""/>
+      <w:lvlJc w:val="left"/>
+      <w:pPr>
+        <w:ind w:left="2160" w:hanging="360"/>
+      </w:pPr>
+      <w:rPr>
+        <w:rFonts w:ascii="Wingdings" w:hAnsi="Wingdings" w:hint="default"/>
+      </w:rPr>
+    </w:lvl>
+    <w:lvl w:ilvl="3" w:tplc="041F0001" w:tentative="1">
+      <w:start w:val="1"/>
+      <w:numFmt w:val="bullet"/>
+      <w:lvlText w:val=""/>
+      <w:lvlJc w:val="left"/>
+      <w:pPr>
+        <w:ind w:left="2880" w:hanging="360"/>
+      </w:pPr>
+      <w:rPr>
+        <w:rFonts w:ascii="Symbol" w:hAnsi="Symbol" w:hint="default"/>
+      </w:rPr>
+    </w:lvl>
+    <w:lvl w:ilvl="4" w:tplc="041F0003" w:tentative="1">
+      <w:start w:val="1"/>
+      <w:numFmt w:val="bullet"/>
+      <w:lvlText w:val="o"/>
+      <w:lvlJc w:val="left"/>
+      <w:pPr>
+        <w:ind w:left="3600" w:hanging="360"/>
+      </w:pPr>
+      <w:rPr>
+        <w:rFonts w:ascii="Courier New" w:hAnsi="Courier New" w:cs="Courier New" w:hint="default"/>
+      </w:rPr>
+    </w:lvl>
+    <w:lvl w:ilvl="5" w:tplc="041F0005" w:tentative="1">
+      <w:start w:val="1"/>
+      <w:numFmt w:val="bullet"/>
+      <w:lvlText w:val=""/>
+      <w:lvlJc w:val="left"/>
+      <w:pPr>
+        <w:ind w:left="4320" w:hanging="360"/>
+      </w:pPr>
+      <w:rPr>
+        <w:rFonts w:ascii="Wingdings" w:hAnsi="Wingdings" w:hint="default"/>
+      </w:rPr>
+    </w:lvl>
+    <w:lvl w:ilvl="6" w:tplc="041F0001" w:tentative="1">
+      <w:start w:val="1"/>
+      <w:numFmt w:val="bullet"/>
+      <w:lvlText w:val=""/>
+      <w:lvlJc w:val="left"/>
+      <w:pPr>
+        <w:ind w:left="5040" w:hanging="360"/>
+      </w:pPr>
+      <w:rPr>
+        <w:rFonts w:ascii="Symbol" w:hAnsi="Symbol" w:hint="default"/>
+      </w:rPr>
+    </w:lvl>
+    <w:lvl w:ilvl="7" w:tplc="041F0003" w:tentative="1">
+      <w:start w:val="1"/>
+      <w:numFmt w:val="bullet"/>
+      <w:lvlText w:val="o"/>
+      <w:lvlJc w:val="left"/>
+      <w:pPr>
+        <w:ind w:left="5760" w:hanging="360"/>
+      </w:pPr>
+      <w:rPr>
+        <w:rFonts w:ascii="Courier New" w:hAnsi="Courier New" w:cs="Courier New" w:hint="default"/>
+      </w:rPr>
+    </w:lvl>
+    <w:lvl w:ilvl="8" w:tplc="041F0005" w:tentative="1">
+      <w:start w:val="1"/>
+      <w:numFmt w:val="bullet"/>
+      <w:lvlText w:val=""/>
+      <w:lvlJc w:val="left"/>
+      <w:pPr>
+        <w:ind w:left="6480" w:hanging="360"/>
+      </w:pPr>
+      <w:rPr>
+        <w:rFonts w:ascii="Wingdings" w:hAnsi="Wingdings" w:hint="default"/>
+      </w:rPr>
+    </w:lvl>
+  </w:abstractNum>
+  <w:num w:numId="1">
+    <w:abstractNumId w:val="2"/>
+  </w:num>
+  <w:num w:numId="2">
+    <w:abstractNumId w:val="1"/>
+  </w:num>
+  <w:num w:numId="3">
+    <w:abstractNumId w:val="0"/>
+  </w:num>
+  <w:num w:numId="4">
+    <w:abstractNumId w:val="4"/>
+  </w:num>
+  <w:num w:numId="5">
+    <w:abstractNumId w:val="3"/>
+  </w:num>
+  <w:num w:numId="6">
+    <w:abstractNumId w:val="5"/>
+  </w:num>
+</w:numbering>
 </file>
 
 <file path=word/styles.xml><?xml version="1.0" encoding="utf-8"?>
@@ -2666,6 +4288,28 @@
       <w:szCs w:val="26"/>
     </w:rPr>
   </w:style>
+  <w:style w:type="paragraph" w:styleId="Balk3">
+    <w:name w:val="heading 3"/>
+    <w:basedOn w:val="Normal"/>
+    <w:next w:val="Normal"/>
+    <w:link w:val="Balk3Char"/>
+    <w:uiPriority w:val="9"/>
+    <w:unhideWhenUsed/>
+    <w:qFormat/>
+    <w:rsid w:val="00DB31F8"/>
+    <w:pPr>
+      <w:keepNext/>
+      <w:keepLines/>
+      <w:spacing w:before="40" w:after="0"/>
+      <w:outlineLvl w:val="2"/>
+    </w:pPr>
+    <w:rPr>
+      <w:rFonts w:asciiTheme="majorHAnsi" w:eastAsiaTheme="majorEastAsia" w:hAnsiTheme="majorHAnsi" w:cstheme="majorBidi"/>
+      <w:color w:val="845209" w:themeColor="accent1" w:themeShade="7F"/>
+      <w:sz w:val="24"/>
+      <w:szCs w:val="24"/>
+    </w:rPr>
+  </w:style>
   <w:style w:type="character" w:default="1" w:styleId="VarsaylanParagrafYazTipi">
     <w:name w:val="Default Paragraph Font"/>
     <w:uiPriority w:val="1"/>
@@ -2880,6 +4524,30 @@
     <w:pPr>
       <w:spacing w:after="100"/>
       <w:ind w:left="220"/>
+    </w:pPr>
+  </w:style>
+  <w:style w:type="character" w:customStyle="1" w:styleId="Balk3Char">
+    <w:name w:val="Başlık 3 Char"/>
+    <w:basedOn w:val="VarsaylanParagrafYazTipi"/>
+    <w:link w:val="Balk3"/>
+    <w:uiPriority w:val="9"/>
+    <w:rsid w:val="00DB31F8"/>
+    <w:rPr>
+      <w:rFonts w:asciiTheme="majorHAnsi" w:eastAsiaTheme="majorEastAsia" w:hAnsiTheme="majorHAnsi" w:cstheme="majorBidi"/>
+      <w:color w:val="845209" w:themeColor="accent1" w:themeShade="7F"/>
+      <w:sz w:val="24"/>
+      <w:szCs w:val="24"/>
+    </w:rPr>
+  </w:style>
+  <w:style w:type="paragraph" w:styleId="ListeParagraf">
+    <w:name w:val="List Paragraph"/>
+    <w:basedOn w:val="Normal"/>
+    <w:uiPriority w:val="34"/>
+    <w:qFormat/>
+    <w:rsid w:val="009A7E9C"/>
+    <w:pPr>
+      <w:ind w:left="720"/>
+      <w:contextualSpacing/>
     </w:pPr>
   </w:style>
 </w:styles>
@@ -3174,7 +4842,7 @@
 </file>
 
 <file path=customXml/itemProps1.xml><?xml version="1.0" encoding="utf-8"?>
-<ds:datastoreItem xmlns:ds="http://schemas.openxmlformats.org/officeDocument/2006/customXml" ds:itemID="{9A88EE35-C317-46F6-8872-995AB7008F7E}">
+<ds:datastoreItem xmlns:ds="http://schemas.openxmlformats.org/officeDocument/2006/customXml" ds:itemID="{0BDCA04D-E25C-4AFE-BF69-3BE512E36BE4}">
   <ds:schemaRefs>
     <ds:schemaRef ds:uri="http://schemas.openxmlformats.org/officeDocument/2006/bibliography"/>
   </ds:schemaRefs>

</xml_diff>